<commit_message>
atualizado horas do renan
</commit_message>
<xml_diff>
--- a/doc/Gereciamento de Custo e Orçamento/Orçamento Sprint 3.docx
+++ b/doc/Gereciamento de Custo e Orçamento/Orçamento Sprint 3.docx
@@ -1,6 +1,6 @@
 
 <file path=word/document.xml><?xml version="1.0" encoding="utf-8"?>
-<w:document xmlns:wpc="http://schemas.microsoft.com/office/word/2010/wordprocessingCanvas" xmlns:cx="http://schemas.microsoft.com/office/drawing/2014/chartex" xmlns:cx1="http://schemas.microsoft.com/office/drawing/2015/9/8/chartex" xmlns:cx2="http://schemas.microsoft.com/office/drawing/2015/10/21/chartex" xmlns:cx3="http://schemas.microsoft.com/office/drawing/2016/5/9/chartex" xmlns:cx4="http://schemas.microsoft.com/office/drawing/2016/5/10/chartex" xmlns:cx5="http://schemas.microsoft.com/office/drawing/2016/5/11/chartex" xmlns:cx6="http://schemas.microsoft.com/office/drawing/2016/5/12/chartex" xmlns:cx7="http://schemas.microsoft.com/office/drawing/2016/5/13/chartex" xmlns:cx8="http://schemas.microsoft.com/office/drawing/2016/5/14/chartex" xmlns:mc="http://schemas.openxmlformats.org/markup-compatibility/2006" xmlns:aink="http://schemas.microsoft.com/office/drawing/2016/ink" xmlns:am3d="http://schemas.microsoft.com/office/drawing/2017/model3d" xmlns:o="urn:schemas-microsoft-com:office:office" xmlns:r="http://schemas.openxmlformats.org/officeDocument/2006/relationships" xmlns:m="http://schemas.openxmlformats.org/officeDocument/2006/math" xmlns:v="urn:schemas-microsoft-com:vml" xmlns:wp14="http://schemas.microsoft.com/office/word/2010/wordprocessingDrawing" xmlns:wp="http://schemas.openxmlformats.org/drawingml/2006/wordprocessingDrawing" xmlns:w10="urn:schemas-microsoft-com:office:word" xmlns:w="http://schemas.openxmlformats.org/wordprocessingml/2006/main" xmlns:w14="http://schemas.microsoft.com/office/word/2010/wordml" xmlns:w15="http://schemas.microsoft.com/office/word/2012/wordml" xmlns:w16cid="http://schemas.microsoft.com/office/word/2016/wordml/cid" xmlns:w16se="http://schemas.microsoft.com/office/word/2015/wordml/symex" xmlns:wpg="http://schemas.microsoft.com/office/word/2010/wordprocessingGroup" xmlns:wpi="http://schemas.microsoft.com/office/word/2010/wordprocessingInk" xmlns:wne="http://schemas.microsoft.com/office/word/2006/wordml" xmlns:wps="http://schemas.microsoft.com/office/word/2010/wordprocessingShape" mc:Ignorable="w14 w15 w16se w16cid wp14">
+<w:document xmlns:wpc="http://schemas.microsoft.com/office/word/2010/wordprocessingCanvas" xmlns:cx="http://schemas.microsoft.com/office/drawing/2014/chartex" xmlns:cx1="http://schemas.microsoft.com/office/drawing/2015/9/8/chartex" xmlns:cx2="http://schemas.microsoft.com/office/drawing/2015/10/21/chartex" xmlns:cx3="http://schemas.microsoft.com/office/drawing/2016/5/9/chartex" xmlns:cx4="http://schemas.microsoft.com/office/drawing/2016/5/10/chartex" xmlns:cx5="http://schemas.microsoft.com/office/drawing/2016/5/11/chartex" xmlns:cx6="http://schemas.microsoft.com/office/drawing/2016/5/12/chartex" xmlns:cx7="http://schemas.microsoft.com/office/drawing/2016/5/13/chartex" xmlns:cx8="http://schemas.microsoft.com/office/drawing/2016/5/14/chartex" xmlns:mc="http://schemas.openxmlformats.org/markup-compatibility/2006" xmlns:aink="http://schemas.microsoft.com/office/drawing/2016/ink" xmlns:am3d="http://schemas.microsoft.com/office/drawing/2017/model3d" xmlns:o="urn:schemas-microsoft-com:office:office" xmlns:oel="http://schemas.microsoft.com/office/2019/extlst" xmlns:r="http://schemas.openxmlformats.org/officeDocument/2006/relationships" xmlns:m="http://schemas.openxmlformats.org/officeDocument/2006/math" xmlns:v="urn:schemas-microsoft-com:vml" xmlns:wp14="http://schemas.microsoft.com/office/word/2010/wordprocessingDrawing" xmlns:wp="http://schemas.openxmlformats.org/drawingml/2006/wordprocessingDrawing" xmlns:w10="urn:schemas-microsoft-com:office:word" xmlns:w="http://schemas.openxmlformats.org/wordprocessingml/2006/main" xmlns:w14="http://schemas.microsoft.com/office/word/2010/wordml" xmlns:w15="http://schemas.microsoft.com/office/word/2012/wordml" xmlns:w16cex="http://schemas.microsoft.com/office/word/2018/wordml/cex" xmlns:w16cid="http://schemas.microsoft.com/office/word/2016/wordml/cid" xmlns:w16="http://schemas.microsoft.com/office/word/2018/wordml" xmlns:w16sdtdh="http://schemas.microsoft.com/office/word/2020/wordml/sdtdatahash" xmlns:w16se="http://schemas.microsoft.com/office/word/2015/wordml/symex" xmlns:wpg="http://schemas.microsoft.com/office/word/2010/wordprocessingGroup" xmlns:wpi="http://schemas.microsoft.com/office/word/2010/wordprocessingInk" xmlns:wne="http://schemas.microsoft.com/office/word/2006/wordml" xmlns:wps="http://schemas.microsoft.com/office/word/2010/wordprocessingShape" mc:Ignorable="w14 w15 w16se w16cid w16 w16cex w16sdtdh wp14">
   <w:body>
     <w:p>
       <w:pPr>
@@ -220,10 +220,16 @@
           <w:szCs w:val="24"/>
           <w:lang w:val="pt-BR"/>
         </w:rPr>
-        <w:t xml:space="preserve">27 horas e 52 minutos </w:t>
-      </w:r>
-      <w:bookmarkStart w:id="0" w:name="_GoBack"/>
-      <w:bookmarkEnd w:id="0"/>
+        <w:t>30</w:t>
+      </w:r>
+      <w:r>
+        <w:rPr>
+          <w:sz w:val="24"/>
+          <w:szCs w:val="24"/>
+          <w:lang w:val="pt-BR"/>
+        </w:rPr>
+        <w:t xml:space="preserve"> horas e 52 minutos </w:t>
+      </w:r>
       <w:r>
         <w:rPr>
           <w:sz w:val="24"/>
@@ -278,7 +284,6 @@
                 <w:lang w:val="pt-BR"/>
               </w:rPr>
             </w:pPr>
-            <w:proofErr w:type="spellStart"/>
             <w:r>
               <w:rPr>
                 <w:sz w:val="24"/>
@@ -287,7 +292,6 @@
               </w:rPr>
               <w:t>Responsavel</w:t>
             </w:r>
-            <w:proofErr w:type="spellEnd"/>
           </w:p>
         </w:tc>
         <w:tc>
@@ -309,25 +313,7 @@
                 <w:szCs w:val="24"/>
                 <w:lang w:val="pt-BR"/>
               </w:rPr>
-              <w:t xml:space="preserve">Horas </w:t>
-            </w:r>
-            <w:proofErr w:type="spellStart"/>
-            <w:r>
-              <w:rPr>
-                <w:sz w:val="24"/>
-                <w:szCs w:val="24"/>
-                <w:lang w:val="pt-BR"/>
-              </w:rPr>
-              <w:t>na</w:t>
-            </w:r>
-            <w:proofErr w:type="spellEnd"/>
-            <w:r>
-              <w:rPr>
-                <w:sz w:val="24"/>
-                <w:szCs w:val="24"/>
-                <w:lang w:val="pt-BR"/>
-              </w:rPr>
-              <w:t xml:space="preserve"> sprint</w:t>
+              <w:t>Horas na sprint</w:t>
             </w:r>
           </w:p>
         </w:tc>
@@ -350,25 +336,7 @@
                 <w:szCs w:val="24"/>
                 <w:lang w:val="pt-BR"/>
               </w:rPr>
-              <w:t xml:space="preserve">Preço </w:t>
-            </w:r>
-            <w:proofErr w:type="spellStart"/>
-            <w:r>
-              <w:rPr>
-                <w:sz w:val="24"/>
-                <w:szCs w:val="24"/>
-                <w:lang w:val="pt-BR"/>
-              </w:rPr>
-              <w:t>na</w:t>
-            </w:r>
-            <w:proofErr w:type="spellEnd"/>
-            <w:r>
-              <w:rPr>
-                <w:sz w:val="24"/>
-                <w:szCs w:val="24"/>
-                <w:lang w:val="pt-BR"/>
-              </w:rPr>
-              <w:t xml:space="preserve"> sprint</w:t>
+              <w:t>Preço na sprint</w:t>
             </w:r>
           </w:p>
         </w:tc>
@@ -395,18 +363,8 @@
                 <w:szCs w:val="24"/>
                 <w:lang w:val="pt-BR"/>
               </w:rPr>
-              <w:t xml:space="preserve">Carolina </w:t>
-            </w:r>
-            <w:proofErr w:type="spellStart"/>
-            <w:r>
-              <w:rPr>
-                <w:sz w:val="24"/>
-                <w:szCs w:val="24"/>
-                <w:lang w:val="pt-BR"/>
-              </w:rPr>
-              <w:t>Margiotti</w:t>
-            </w:r>
-            <w:proofErr w:type="spellEnd"/>
+              <w:t>Carolina Margiotti</w:t>
+            </w:r>
           </w:p>
         </w:tc>
         <w:tc>
@@ -528,15 +486,7 @@
                 <w:szCs w:val="24"/>
                 <w:lang w:val="pt-BR"/>
               </w:rPr>
-              <w:t xml:space="preserve">R$ </w:t>
-            </w:r>
-            <w:r>
-              <w:rPr>
-                <w:sz w:val="24"/>
-                <w:szCs w:val="24"/>
-                <w:lang w:val="pt-BR"/>
-              </w:rPr>
-              <w:t>54</w:t>
+              <w:t>R$ 54</w:t>
             </w:r>
           </w:p>
         </w:tc>
@@ -587,6 +537,14 @@
                 <w:lang w:val="pt-BR"/>
               </w:rPr>
             </w:pPr>
+            <w:r>
+              <w:rPr>
+                <w:sz w:val="24"/>
+                <w:szCs w:val="24"/>
+                <w:lang w:val="pt-BR"/>
+              </w:rPr>
+              <w:t>3 horas</w:t>
+            </w:r>
           </w:p>
         </w:tc>
         <w:tc>
@@ -601,6 +559,22 @@
                 <w:lang w:val="pt-BR"/>
               </w:rPr>
             </w:pPr>
+            <w:r>
+              <w:rPr>
+                <w:sz w:val="24"/>
+                <w:szCs w:val="24"/>
+                <w:lang w:val="pt-BR"/>
+              </w:rPr>
+              <w:t xml:space="preserve">R$ </w:t>
+            </w:r>
+            <w:r>
+              <w:rPr>
+                <w:sz w:val="24"/>
+                <w:szCs w:val="24"/>
+                <w:lang w:val="pt-BR"/>
+              </w:rPr>
+              <w:t>99</w:t>
+            </w:r>
           </w:p>
         </w:tc>
       </w:tr>
@@ -670,15 +644,7 @@
                 <w:szCs w:val="24"/>
                 <w:lang w:val="pt-BR"/>
               </w:rPr>
-              <w:t xml:space="preserve">R$ </w:t>
-            </w:r>
-            <w:r>
-              <w:rPr>
-                <w:sz w:val="24"/>
-                <w:szCs w:val="24"/>
-                <w:lang w:val="pt-BR"/>
-              </w:rPr>
-              <w:t>102</w:t>
+              <w:t>R$ 102</w:t>
             </w:r>
           </w:p>
         </w:tc>
@@ -757,15 +723,7 @@
                 <w:szCs w:val="24"/>
                 <w:lang w:val="pt-BR"/>
               </w:rPr>
-              <w:t xml:space="preserve">R$ </w:t>
-            </w:r>
-            <w:r>
-              <w:rPr>
-                <w:sz w:val="24"/>
-                <w:szCs w:val="24"/>
-                <w:lang w:val="pt-BR"/>
-              </w:rPr>
-              <w:t>45</w:t>
+              <w:t>R$ 45</w:t>
             </w:r>
           </w:p>
         </w:tc>
@@ -792,18 +750,8 @@
                 <w:szCs w:val="24"/>
                 <w:lang w:val="pt-BR"/>
               </w:rPr>
-              <w:t xml:space="preserve">Rafael </w:t>
-            </w:r>
-            <w:proofErr w:type="spellStart"/>
-            <w:r>
-              <w:rPr>
-                <w:sz w:val="24"/>
-                <w:szCs w:val="24"/>
-                <w:lang w:val="pt-BR"/>
-              </w:rPr>
-              <w:t>Dosper</w:t>
-            </w:r>
-            <w:proofErr w:type="spellEnd"/>
+              <w:t>Rafael Dosper</w:t>
+            </w:r>
           </w:p>
         </w:tc>
         <w:tc>
@@ -846,15 +794,7 @@
                 <w:szCs w:val="24"/>
                 <w:lang w:val="pt-BR"/>
               </w:rPr>
-              <w:t xml:space="preserve">R$ </w:t>
-            </w:r>
-            <w:r>
-              <w:rPr>
-                <w:sz w:val="24"/>
-                <w:szCs w:val="24"/>
-                <w:lang w:val="pt-BR"/>
-              </w:rPr>
-              <w:t>42</w:t>
+              <w:t>R$ 42</w:t>
             </w:r>
           </w:p>
         </w:tc>
@@ -881,18 +821,8 @@
                 <w:szCs w:val="24"/>
                 <w:lang w:val="pt-BR"/>
               </w:rPr>
-              <w:t xml:space="preserve">Nicolas </w:t>
-            </w:r>
-            <w:proofErr w:type="spellStart"/>
-            <w:r>
-              <w:rPr>
-                <w:sz w:val="24"/>
-                <w:szCs w:val="24"/>
-                <w:lang w:val="pt-BR"/>
-              </w:rPr>
-              <w:t>Cursino</w:t>
-            </w:r>
-            <w:proofErr w:type="spellEnd"/>
+              <w:t>Nicolas Cursino</w:t>
+            </w:r>
           </w:p>
         </w:tc>
         <w:tc>
@@ -935,15 +865,7 @@
                 <w:szCs w:val="24"/>
                 <w:lang w:val="pt-BR"/>
               </w:rPr>
-              <w:t xml:space="preserve">R$ </w:t>
-            </w:r>
-            <w:r>
-              <w:rPr>
-                <w:sz w:val="24"/>
-                <w:szCs w:val="24"/>
-                <w:lang w:val="pt-BR"/>
-              </w:rPr>
-              <w:t>90</w:t>
+              <w:t>R$ 90</w:t>
             </w:r>
           </w:p>
         </w:tc>
@@ -970,18 +892,8 @@
                 <w:szCs w:val="24"/>
                 <w:lang w:val="pt-BR"/>
               </w:rPr>
-              <w:t xml:space="preserve">Rafael </w:t>
-            </w:r>
-            <w:proofErr w:type="spellStart"/>
-            <w:r>
-              <w:rPr>
-                <w:sz w:val="24"/>
-                <w:szCs w:val="24"/>
-                <w:lang w:val="pt-BR"/>
-              </w:rPr>
-              <w:t>Bettini</w:t>
-            </w:r>
-            <w:proofErr w:type="spellEnd"/>
+              <w:t>Rafael Bettini</w:t>
+            </w:r>
           </w:p>
         </w:tc>
         <w:tc>
@@ -1024,15 +936,7 @@
                 <w:szCs w:val="24"/>
                 <w:lang w:val="pt-BR"/>
               </w:rPr>
-              <w:t xml:space="preserve">R$ </w:t>
-            </w:r>
-            <w:r>
-              <w:rPr>
-                <w:sz w:val="24"/>
-                <w:szCs w:val="24"/>
-                <w:lang w:val="pt-BR"/>
-              </w:rPr>
-              <w:t>108</w:t>
+              <w:t>R$ 108</w:t>
             </w:r>
           </w:p>
         </w:tc>
@@ -1077,7 +981,15 @@
           <w:szCs w:val="24"/>
           <w:lang w:val="pt-BR"/>
         </w:rPr>
-        <w:t>537,6</w:t>
+        <w:t>636</w:t>
+      </w:r>
+      <w:r>
+        <w:rPr>
+          <w:sz w:val="24"/>
+          <w:szCs w:val="24"/>
+          <w:lang w:val="pt-BR"/>
+        </w:rPr>
+        <w:t>,6</w:t>
       </w:r>
       <w:r>
         <w:rPr>
@@ -1151,7 +1063,15 @@
           <w:szCs w:val="24"/>
           <w:lang w:val="pt-BR"/>
         </w:rPr>
-        <w:t>583,11</w:t>
+        <w:t>682</w:t>
+      </w:r>
+      <w:r>
+        <w:rPr>
+          <w:sz w:val="24"/>
+          <w:szCs w:val="24"/>
+          <w:lang w:val="pt-BR"/>
+        </w:rPr>
+        <w:t>,11</w:t>
       </w:r>
       <w:r>
         <w:rPr>
@@ -1181,7 +1101,7 @@
 </file>
 
 <file path=word/styles.xml><?xml version="1.0" encoding="utf-8"?>
-<w:styles xmlns:mc="http://schemas.openxmlformats.org/markup-compatibility/2006" xmlns:r="http://schemas.openxmlformats.org/officeDocument/2006/relationships" xmlns:w="http://schemas.openxmlformats.org/wordprocessingml/2006/main" xmlns:w14="http://schemas.microsoft.com/office/word/2010/wordml" xmlns:w15="http://schemas.microsoft.com/office/word/2012/wordml" xmlns:w16cid="http://schemas.microsoft.com/office/word/2016/wordml/cid" xmlns:w16se="http://schemas.microsoft.com/office/word/2015/wordml/symex" mc:Ignorable="w14 w15 w16se w16cid">
+<w:styles xmlns:mc="http://schemas.openxmlformats.org/markup-compatibility/2006" xmlns:r="http://schemas.openxmlformats.org/officeDocument/2006/relationships" xmlns:w="http://schemas.openxmlformats.org/wordprocessingml/2006/main" xmlns:w14="http://schemas.microsoft.com/office/word/2010/wordml" xmlns:w15="http://schemas.microsoft.com/office/word/2012/wordml" xmlns:w16cex="http://schemas.microsoft.com/office/word/2018/wordml/cex" xmlns:w16cid="http://schemas.microsoft.com/office/word/2016/wordml/cid" xmlns:w16="http://schemas.microsoft.com/office/word/2018/wordml" xmlns:w16sdtdh="http://schemas.microsoft.com/office/word/2020/wordml/sdtdatahash" xmlns:w16se="http://schemas.microsoft.com/office/word/2015/wordml/symex" mc:Ignorable="w14 w15 w16se w16cid w16 w16cex w16sdtdh">
   <w:docDefaults>
     <w:rPrDefault>
       <w:rPr>
@@ -1197,7 +1117,7 @@
       </w:pPr>
     </w:pPrDefault>
   </w:docDefaults>
-  <w:latentStyles w:defLockedState="0" w:defUIPriority="99" w:defSemiHidden="0" w:defUnhideWhenUsed="0" w:defQFormat="0" w:count="375">
+  <w:latentStyles w:defLockedState="0" w:defUIPriority="99" w:defSemiHidden="0" w:defUnhideWhenUsed="0" w:defQFormat="0" w:count="376">
     <w:lsdException w:name="Normal" w:uiPriority="0" w:qFormat="1"/>
     <w:lsdException w:name="heading 1" w:uiPriority="9" w:qFormat="1"/>
     <w:lsdException w:name="heading 2" w:semiHidden="1" w:uiPriority="9" w:unhideWhenUsed="1" w:qFormat="1"/>
@@ -1303,7 +1223,6 @@
     <w:lsdException w:name="HTML Sample" w:semiHidden="1" w:unhideWhenUsed="1"/>
     <w:lsdException w:name="HTML Typewriter" w:semiHidden="1" w:unhideWhenUsed="1"/>
     <w:lsdException w:name="HTML Variable" w:semiHidden="1" w:unhideWhenUsed="1"/>
-    <w:lsdException w:name="Normal Table" w:semiHidden="1" w:unhideWhenUsed="1"/>
     <w:lsdException w:name="annotation subject" w:semiHidden="1" w:unhideWhenUsed="1"/>
     <w:lsdException w:name="No List" w:semiHidden="1" w:unhideWhenUsed="1"/>
     <w:lsdException w:name="Outline List 1" w:semiHidden="1" w:unhideWhenUsed="1"/>
@@ -1350,10 +1269,8 @@
     <w:lsdException w:name="Table Subtle 2" w:semiHidden="1" w:unhideWhenUsed="1"/>
     <w:lsdException w:name="Table Web 1" w:semiHidden="1" w:unhideWhenUsed="1"/>
     <w:lsdException w:name="Table Web 2" w:semiHidden="1" w:unhideWhenUsed="1"/>
-    <w:lsdException w:name="Table Web 3" w:semiHidden="1" w:unhideWhenUsed="1"/>
     <w:lsdException w:name="Balloon Text" w:semiHidden="1" w:unhideWhenUsed="1"/>
     <w:lsdException w:name="Table Grid" w:uiPriority="39"/>
-    <w:lsdException w:name="Table Theme" w:semiHidden="1" w:unhideWhenUsed="1"/>
     <w:lsdException w:name="Placeholder Text" w:semiHidden="1"/>
     <w:lsdException w:name="No Spacing" w:uiPriority="1" w:qFormat="1"/>
     <w:lsdException w:name="Light Shading" w:uiPriority="60"/>
@@ -1573,6 +1490,7 @@
     <w:lsdException w:name="Smart Hyperlink" w:semiHidden="1" w:unhideWhenUsed="1"/>
     <w:lsdException w:name="Hashtag" w:semiHidden="1" w:unhideWhenUsed="1"/>
     <w:lsdException w:name="Unresolved Mention" w:semiHidden="1" w:unhideWhenUsed="1"/>
+    <w:lsdException w:name="Smart Link" w:semiHidden="1" w:unhideWhenUsed="1"/>
   </w:latentStyles>
   <w:style w:type="paragraph" w:default="1" w:styleId="Normal">
     <w:name w:val="Normal"/>

</xml_diff>